<commit_message>
Add two atributes 'Materia'
</commit_message>
<xml_diff>
--- a/PROYECTO_3ºV_DIPLOMADO_EN_ESTADISTICA_APLICADA.docx
+++ b/PROYECTO_3ºV_DIPLOMADO_EN_ESTADISTICA_APLICADA.docx
@@ -1289,21 +1289,7 @@
         <w:rPr>
           <w:rFonts w:ascii="Garamond" w:eastAsia="Garamond" w:hAnsi="Garamond" w:cs="Garamond"/>
         </w:rPr>
-        <w:t>. Ronald Edgar Patiño Tito. (</w:t>
-      </w:r>
-      <w:proofErr w:type="gramStart"/>
-      <w:r>
-        <w:rPr>
-          <w:rFonts w:ascii="Garamond" w:eastAsia="Garamond" w:hAnsi="Garamond" w:cs="Garamond"/>
-        </w:rPr>
-        <w:t>Presidente</w:t>
-      </w:r>
-      <w:proofErr w:type="gramEnd"/>
-      <w:r>
-        <w:rPr>
-          <w:rFonts w:ascii="Garamond" w:eastAsia="Garamond" w:hAnsi="Garamond" w:cs="Garamond"/>
-        </w:rPr>
-        <w:t>)</w:t>
+        <w:t>. Ronald Edgar Patiño Tito. (Presidente)</w:t>
       </w:r>
     </w:p>
     <w:p>
@@ -1319,7 +1305,6 @@
         <w:t xml:space="preserve">Ing. </w:t>
       </w:r>
       <w:proofErr w:type="spellStart"/>
-      <w:proofErr w:type="gramStart"/>
       <w:r>
         <w:rPr>
           <w:rFonts w:ascii="Garamond" w:eastAsia="Garamond" w:hAnsi="Garamond" w:cs="Garamond"/>
@@ -1327,7 +1312,6 @@
         <w:t>M.Sc</w:t>
       </w:r>
       <w:proofErr w:type="spellEnd"/>
-      <w:proofErr w:type="gramEnd"/>
       <w:r>
         <w:rPr>
           <w:rFonts w:ascii="Garamond" w:eastAsia="Garamond" w:hAnsi="Garamond" w:cs="Garamond"/>
@@ -1348,7 +1332,6 @@
         <w:t xml:space="preserve">Ing. </w:t>
       </w:r>
       <w:proofErr w:type="spellStart"/>
-      <w:proofErr w:type="gramStart"/>
       <w:r>
         <w:rPr>
           <w:rFonts w:ascii="Garamond" w:eastAsia="Garamond" w:hAnsi="Garamond" w:cs="Garamond"/>
@@ -1356,7 +1339,6 @@
         <w:t>M.Sc</w:t>
       </w:r>
       <w:proofErr w:type="spellEnd"/>
-      <w:proofErr w:type="gramEnd"/>
       <w:r>
         <w:rPr>
           <w:rFonts w:ascii="Garamond" w:eastAsia="Garamond" w:hAnsi="Garamond" w:cs="Garamond"/>
@@ -1374,21 +1356,7 @@
         <w:rPr>
           <w:rFonts w:ascii="Garamond" w:eastAsia="Garamond" w:hAnsi="Garamond" w:cs="Garamond"/>
         </w:rPr>
-        <w:t>Ing. por designar……</w:t>
-      </w:r>
-      <w:proofErr w:type="gramStart"/>
-      <w:r>
-        <w:rPr>
-          <w:rFonts w:ascii="Garamond" w:eastAsia="Garamond" w:hAnsi="Garamond" w:cs="Garamond"/>
-        </w:rPr>
-        <w:t>…….</w:t>
-      </w:r>
-      <w:proofErr w:type="gramEnd"/>
-      <w:r>
-        <w:rPr>
-          <w:rFonts w:ascii="Garamond" w:eastAsia="Garamond" w:hAnsi="Garamond" w:cs="Garamond"/>
-        </w:rPr>
-        <w:t xml:space="preserve">., </w:t>
+        <w:t xml:space="preserve">Ing. por designar………….., </w:t>
       </w:r>
       <w:proofErr w:type="spellStart"/>
       <w:r>
@@ -2459,25 +2427,7 @@
           <w:i/>
           <w:color w:val="000000"/>
         </w:rPr>
-        <w:t xml:space="preserve">Al(la) Ing. </w:t>
-      </w:r>
-      <w:proofErr w:type="gramStart"/>
-      <w:r>
-        <w:rPr>
-          <w:rFonts w:ascii="Garamond" w:eastAsia="Garamond" w:hAnsi="Garamond" w:cs="Garamond"/>
-          <w:i/>
-          <w:color w:val="000000"/>
-        </w:rPr>
-        <w:t>…….</w:t>
-      </w:r>
-      <w:proofErr w:type="gramEnd"/>
-      <w:r>
-        <w:rPr>
-          <w:rFonts w:ascii="Garamond" w:eastAsia="Garamond" w:hAnsi="Garamond" w:cs="Garamond"/>
-          <w:i/>
-          <w:color w:val="000000"/>
-        </w:rPr>
-        <w:t xml:space="preserve">. </w:t>
+        <w:t xml:space="preserve">Al(la) Ing. …….. </w:t>
       </w:r>
       <w:proofErr w:type="spellStart"/>
       <w:r>
@@ -2527,29 +2477,7 @@
           <w:sz w:val="23"/>
           <w:szCs w:val="23"/>
         </w:rPr>
-        <w:t xml:space="preserve">A todo el equipo de profesionales </w:t>
-      </w:r>
-      <w:proofErr w:type="gramStart"/>
-      <w:r>
-        <w:rPr>
-          <w:rFonts w:ascii="Garamond" w:eastAsia="Garamond" w:hAnsi="Garamond" w:cs="Garamond"/>
-          <w:i/>
-          <w:color w:val="000000"/>
-          <w:sz w:val="23"/>
-          <w:szCs w:val="23"/>
-        </w:rPr>
-        <w:t>del….</w:t>
-      </w:r>
-      <w:proofErr w:type="gramEnd"/>
-      <w:r>
-        <w:rPr>
-          <w:rFonts w:ascii="Garamond" w:eastAsia="Garamond" w:hAnsi="Garamond" w:cs="Garamond"/>
-          <w:i/>
-          <w:color w:val="000000"/>
-          <w:sz w:val="23"/>
-          <w:szCs w:val="23"/>
-        </w:rPr>
-        <w:t>. por la transmisión de sus conocimientos y por brindarme la información generada en ……… utilizada en el presente proyecto.</w:t>
+        <w:t>A todo el equipo de profesionales del….. por la transmisión de sus conocimientos y por brindarme la información generada en ……… utilizada en el presente proyecto.</w:t>
       </w:r>
     </w:p>
     <w:p>
@@ -2584,29 +2512,7 @@
           <w:sz w:val="23"/>
           <w:szCs w:val="23"/>
         </w:rPr>
-        <w:t>A los técnicos de …</w:t>
-      </w:r>
-      <w:proofErr w:type="gramStart"/>
-      <w:r>
-        <w:rPr>
-          <w:rFonts w:ascii="Garamond" w:eastAsia="Garamond" w:hAnsi="Garamond" w:cs="Garamond"/>
-          <w:i/>
-          <w:color w:val="000000"/>
-          <w:sz w:val="23"/>
-          <w:szCs w:val="23"/>
-        </w:rPr>
-        <w:t>…….</w:t>
-      </w:r>
-      <w:proofErr w:type="gramEnd"/>
-      <w:r>
-        <w:rPr>
-          <w:rFonts w:ascii="Garamond" w:eastAsia="Garamond" w:hAnsi="Garamond" w:cs="Garamond"/>
-          <w:i/>
-          <w:color w:val="000000"/>
-          <w:sz w:val="23"/>
-          <w:szCs w:val="23"/>
-        </w:rPr>
-        <w:t>. por los datos brindados.</w:t>
+        <w:t>A los técnicos de ……….. por los datos brindados.</w:t>
       </w:r>
     </w:p>
     <w:p>
@@ -6513,25 +6419,7 @@
               <w:sz w:val="23"/>
               <w:szCs w:val="23"/>
             </w:rPr>
-            <w:t xml:space="preserve">Figura/tabla 3-3: Factores </w:t>
-          </w:r>
-          <w:proofErr w:type="gramStart"/>
-          <w:r>
-            <w:rPr>
-              <w:rFonts w:ascii="Garamond" w:eastAsia="Garamond" w:hAnsi="Garamond" w:cs="Garamond"/>
-              <w:sz w:val="23"/>
-              <w:szCs w:val="23"/>
-            </w:rPr>
-            <w:t>…….</w:t>
-          </w:r>
-          <w:proofErr w:type="gramEnd"/>
-          <w:r>
-            <w:rPr>
-              <w:rFonts w:ascii="Garamond" w:eastAsia="Garamond" w:hAnsi="Garamond" w:cs="Garamond"/>
-              <w:sz w:val="23"/>
-              <w:szCs w:val="23"/>
-            </w:rPr>
-            <w:t>. para ……….</w:t>
+            <w:t>Figura/tabla 3-3: Factores …….. para ……….</w:t>
           </w:r>
           <w:r>
             <w:rPr>
@@ -13940,43 +13828,7 @@
           <w:sz w:val="23"/>
           <w:szCs w:val="23"/>
         </w:rPr>
-        <w:t xml:space="preserve">la ubicación temporal de una </w:t>
-      </w:r>
-      <w:proofErr w:type="gramStart"/>
-      <w:r>
-        <w:rPr>
-          <w:rFonts w:ascii="Garamond" w:hAnsi="Garamond"/>
-          <w:sz w:val="23"/>
-          <w:szCs w:val="23"/>
-        </w:rPr>
-        <w:t>actividad</w:t>
-      </w:r>
-      <w:proofErr w:type="gramEnd"/>
-      <w:r>
-        <w:rPr>
-          <w:rFonts w:ascii="Garamond" w:hAnsi="Garamond"/>
-          <w:sz w:val="23"/>
-          <w:szCs w:val="23"/>
-        </w:rPr>
-        <w:t xml:space="preserve"> pero modifica su asignación espacial o de otros recursos. Por ejemplo, una clase podría conservar su </w:t>
-      </w:r>
-      <w:proofErr w:type="gramStart"/>
-      <w:r>
-        <w:rPr>
-          <w:rFonts w:ascii="Garamond" w:hAnsi="Garamond"/>
-          <w:sz w:val="23"/>
-          <w:szCs w:val="23"/>
-        </w:rPr>
-        <w:t>horario</w:t>
-      </w:r>
-      <w:proofErr w:type="gramEnd"/>
-      <w:r>
-        <w:rPr>
-          <w:rFonts w:ascii="Garamond" w:hAnsi="Garamond"/>
-          <w:sz w:val="23"/>
-          <w:szCs w:val="23"/>
-        </w:rPr>
-        <w:t xml:space="preserve"> pero trasladarse a un aula diferente. Este tipo de mutación resulta especialmente valioso para academias musicales, donde la disponibilidad de aulas con características acústicas específicas o de instrumentos compartidos introduce complejidades adicionales.</w:t>
+        <w:t>la ubicación temporal de una actividad pero modifica su asignación espacial o de otros recursos. Por ejemplo, una clase podría conservar su horario pero trasladarse a un aula diferente. Este tipo de mutación resulta especialmente valioso para academias musicales, donde la disponibilidad de aulas con características acústicas específicas o de instrumentos compartidos introduce complejidades adicionales.</w:t>
       </w:r>
       <w:r>
         <w:rPr>
@@ -26009,7 +25861,6 @@
               <w:t>(</w:t>
             </w:r>
             <w:proofErr w:type="spellStart"/>
-            <w:proofErr w:type="gramStart"/>
             <w:r>
               <w:rPr>
                 <w:rFonts w:ascii="Garamond" w:eastAsia="Times New Roman" w:hAnsi="Garamond" w:cs="Times New Roman"/>
@@ -26020,7 +25871,6 @@
               <w:t>p,t</w:t>
             </w:r>
             <w:proofErr w:type="spellEnd"/>
-            <w:proofErr w:type="gramEnd"/>
             <w:r>
               <w:rPr>
                 <w:rFonts w:ascii="Garamond" w:eastAsia="Times New Roman" w:hAnsi="Garamond" w:cs="Times New Roman"/>
@@ -26131,7 +25981,6 @@
               <w:t>(</w:t>
             </w:r>
             <w:proofErr w:type="spellStart"/>
-            <w:proofErr w:type="gramStart"/>
             <w:r>
               <w:rPr>
                 <w:rFonts w:ascii="Garamond" w:eastAsia="Times New Roman" w:hAnsi="Garamond" w:cs="Times New Roman"/>
@@ -26142,7 +25991,6 @@
               <w:t>p,c</w:t>
             </w:r>
             <w:proofErr w:type="spellEnd"/>
-            <w:proofErr w:type="gramEnd"/>
             <w:r>
               <w:rPr>
                 <w:rFonts w:ascii="Garamond" w:eastAsia="Times New Roman" w:hAnsi="Garamond" w:cs="Times New Roman"/>
@@ -26253,7 +26101,6 @@
               <w:t>(</w:t>
             </w:r>
             <w:proofErr w:type="spellStart"/>
-            <w:proofErr w:type="gramStart"/>
             <w:r>
               <w:rPr>
                 <w:rFonts w:ascii="Garamond" w:eastAsia="Times New Roman" w:hAnsi="Garamond" w:cs="Times New Roman"/>
@@ -26264,7 +26111,6 @@
               <w:t>c,a</w:t>
             </w:r>
             <w:proofErr w:type="spellEnd"/>
-            <w:proofErr w:type="gramEnd"/>
             <w:r>
               <w:rPr>
                 <w:rFonts w:ascii="Garamond" w:eastAsia="Times New Roman" w:hAnsi="Garamond" w:cs="Times New Roman"/>
@@ -26375,7 +26221,6 @@
               <w:t>(</w:t>
             </w:r>
             <w:proofErr w:type="spellStart"/>
-            <w:proofErr w:type="gramStart"/>
             <w:r>
               <w:rPr>
                 <w:rFonts w:ascii="Garamond" w:eastAsia="Times New Roman" w:hAnsi="Garamond" w:cs="Times New Roman"/>
@@ -26386,7 +26231,6 @@
               <w:t>p,t</w:t>
             </w:r>
             <w:proofErr w:type="spellEnd"/>
-            <w:proofErr w:type="gramEnd"/>
             <w:r>
               <w:rPr>
                 <w:rFonts w:ascii="Garamond" w:eastAsia="Times New Roman" w:hAnsi="Garamond" w:cs="Times New Roman"/>
@@ -26745,16 +26589,7 @@
           <w:sz w:val="23"/>
           <w:szCs w:val="23"/>
         </w:rPr>
-        <w:t>fue con el fin de estructurar todos los datos obtenidos y encontrar su relación</w:t>
-      </w:r>
-      <w:r>
-        <w:rPr>
-          <w:rFonts w:ascii="Garamond" w:eastAsia="Garamond" w:hAnsi="Garamond" w:cs="Garamond"/>
-          <w:color w:val="000000"/>
-          <w:sz w:val="23"/>
-          <w:szCs w:val="23"/>
-        </w:rPr>
-        <w:t xml:space="preserve"> codependiente. </w:t>
+        <w:t xml:space="preserve">fue con el fin de estructurar todos los datos obtenidos y encontrar su relación codependiente. </w:t>
       </w:r>
       <w:r>
         <w:rPr>
@@ -26843,17 +26678,11 @@
         <w:jc w:val="both"/>
       </w:pPr>
       <w:r>
-        <w:rPr>
-          <w:rFonts w:ascii="Garamond" w:eastAsia="Garamond" w:hAnsi="Garamond" w:cs="Garamond"/>
-          <w:color w:val="000000"/>
-          <w:sz w:val="23"/>
-          <w:szCs w:val="23"/>
-        </w:rPr>
         <w:drawing>
-          <wp:inline distT="0" distB="0" distL="0" distR="0" wp14:anchorId="488CDB67" wp14:editId="7C10E5D5">
-            <wp:extent cx="5853430" cy="2597785"/>
-            <wp:effectExtent l="0" t="0" r="0" b="0"/>
-            <wp:docPr id="2" name="Imagen 2"/>
+          <wp:inline distT="0" distB="0" distL="0" distR="0" wp14:anchorId="37A02575" wp14:editId="5BB09EB2">
+            <wp:extent cx="5853430" cy="2600960"/>
+            <wp:effectExtent l="0" t="0" r="0" b="8890"/>
+            <wp:docPr id="8" name="Imagen 8"/>
             <wp:cNvGraphicFramePr>
               <a:graphicFrameLocks xmlns:a="http://schemas.openxmlformats.org/drawingml/2006/main" noChangeAspect="1"/>
             </wp:cNvGraphicFramePr>
@@ -26873,7 +26702,7 @@
                   <pic:spPr>
                     <a:xfrm>
                       <a:off x="0" y="0"/>
-                      <a:ext cx="5853430" cy="2597785"/>
+                      <a:ext cx="5853430" cy="2600960"/>
                     </a:xfrm>
                     <a:prstGeom prst="rect">
                       <a:avLst/>
@@ -26911,34 +26740,7 @@
           <w:sz w:val="18"/>
           <w:szCs w:val="18"/>
         </w:rPr>
-        <w:t>Figura 3-</w:t>
-      </w:r>
-      <w:r>
-        <w:rPr>
-          <w:b/>
-          <w:color w:val="000000"/>
-          <w:sz w:val="18"/>
-          <w:szCs w:val="18"/>
-        </w:rPr>
-        <w:t>4</w:t>
-      </w:r>
-      <w:r>
-        <w:rPr>
-          <w:b/>
-          <w:color w:val="000000"/>
-          <w:sz w:val="18"/>
-          <w:szCs w:val="18"/>
-        </w:rPr>
-        <w:t xml:space="preserve">: </w:t>
-      </w:r>
-      <w:r>
-        <w:rPr>
-          <w:b/>
-          <w:color w:val="000000"/>
-          <w:sz w:val="18"/>
-          <w:szCs w:val="18"/>
-        </w:rPr>
-        <w:t>Base de datos</w:t>
+        <w:t>Figura 3-4: Base de datos</w:t>
       </w:r>
     </w:p>
     <w:p>
@@ -30011,18 +29813,7 @@
           <w:szCs w:val="23"/>
           <w:lang w:val="es-BO"/>
         </w:rPr>
-        <w:t>drop_</w:t>
-      </w:r>
-      <w:proofErr w:type="gramStart"/>
-      <w:r>
-        <w:rPr>
-          <w:rFonts w:ascii="Garamond" w:eastAsia="Garamond" w:hAnsi="Garamond" w:cs="Garamond"/>
-          <w:color w:val="000000"/>
-          <w:sz w:val="23"/>
-          <w:szCs w:val="23"/>
-          <w:lang w:val="es-BO"/>
-        </w:rPr>
-        <w:t>duplicates</w:t>
+        <w:t>drop_duplicates</w:t>
       </w:r>
       <w:proofErr w:type="spellEnd"/>
       <w:r>
@@ -30033,18 +29824,7 @@
           <w:szCs w:val="23"/>
           <w:lang w:val="es-BO"/>
         </w:rPr>
-        <w:t>(</w:t>
-      </w:r>
-      <w:proofErr w:type="gramEnd"/>
-      <w:r>
-        <w:rPr>
-          <w:rFonts w:ascii="Garamond" w:eastAsia="Garamond" w:hAnsi="Garamond" w:cs="Garamond"/>
-          <w:color w:val="000000"/>
-          <w:sz w:val="23"/>
-          <w:szCs w:val="23"/>
-          <w:lang w:val="es-BO"/>
-        </w:rPr>
-        <w:t>).</w:t>
+        <w:t>().</w:t>
       </w:r>
     </w:p>
     <w:p>
@@ -31026,6 +30806,7 @@
       <w:r>
         <w:rPr>
           <w:rFonts w:ascii="Garamond" w:eastAsia="Garamond" w:hAnsi="Garamond" w:cs="Garamond"/>
+          <w:noProof/>
           <w:color w:val="000000"/>
           <w:sz w:val="23"/>
           <w:szCs w:val="23"/>
@@ -31100,34 +30881,7 @@
           <w:sz w:val="18"/>
           <w:szCs w:val="18"/>
         </w:rPr>
-        <w:t>Figura 3-</w:t>
-      </w:r>
-      <w:r>
-        <w:rPr>
-          <w:b/>
-          <w:color w:val="000000"/>
-          <w:sz w:val="18"/>
-          <w:szCs w:val="18"/>
-        </w:rPr>
-        <w:t>5</w:t>
-      </w:r>
-      <w:r>
-        <w:rPr>
-          <w:b/>
-          <w:color w:val="000000"/>
-          <w:sz w:val="18"/>
-          <w:szCs w:val="18"/>
-        </w:rPr>
-        <w:t xml:space="preserve">: </w:t>
-      </w:r>
-      <w:r>
-        <w:rPr>
-          <w:b/>
-          <w:color w:val="000000"/>
-          <w:sz w:val="18"/>
-          <w:szCs w:val="18"/>
-        </w:rPr>
-        <w:t xml:space="preserve">Tabla </w:t>
+        <w:t xml:space="preserve">Figura 3-5: Tabla </w:t>
       </w:r>
       <w:proofErr w:type="spellStart"/>
       <w:r>
@@ -31412,20 +31166,8 @@
                 <w:sz w:val="21"/>
                 <w:szCs w:val="21"/>
               </w:rPr>
-              <w:t xml:space="preserve">Factor de </w:t>
-            </w:r>
-            <w:proofErr w:type="gramStart"/>
-            <w:r>
-              <w:rPr>
-                <w:rFonts w:ascii="Garamond" w:eastAsia="Garamond" w:hAnsi="Garamond" w:cs="Garamond"/>
-                <w:b/>
-                <w:color w:val="000000"/>
-                <w:sz w:val="21"/>
-                <w:szCs w:val="21"/>
-              </w:rPr>
-              <w:t>…….</w:t>
-            </w:r>
-            <w:proofErr w:type="gramEnd"/>
+              <w:t>Factor de …….</w:t>
+            </w:r>
           </w:p>
         </w:tc>
       </w:tr>
@@ -31581,27 +31323,7 @@
           <w:sz w:val="18"/>
           <w:szCs w:val="18"/>
         </w:rPr>
-        <w:t>Figura 3 5: Mapas de …</w:t>
-      </w:r>
-      <w:proofErr w:type="gramStart"/>
-      <w:r>
-        <w:rPr>
-          <w:b/>
-          <w:color w:val="000000"/>
-          <w:sz w:val="18"/>
-          <w:szCs w:val="18"/>
-        </w:rPr>
-        <w:t>…….</w:t>
-      </w:r>
-      <w:proofErr w:type="gramEnd"/>
-      <w:r>
-        <w:rPr>
-          <w:b/>
-          <w:color w:val="000000"/>
-          <w:sz w:val="18"/>
-          <w:szCs w:val="18"/>
-        </w:rPr>
-        <w:t>.</w:t>
+        <w:t>Figura 3 5: Mapas de ………..</w:t>
       </w:r>
     </w:p>
     <w:p>
@@ -31709,27 +31431,7 @@
           <w:sz w:val="23"/>
           <w:szCs w:val="23"/>
         </w:rPr>
-        <w:t xml:space="preserve">Se realizó visitas a la zona de estudio, con la finalidad de obtención de información de la población a través de encuestas o entrevistas estructuradas </w:t>
-      </w:r>
-      <w:proofErr w:type="gramStart"/>
-      <w:r>
-        <w:rPr>
-          <w:rFonts w:ascii="Garamond" w:eastAsia="Garamond" w:hAnsi="Garamond" w:cs="Garamond"/>
-          <w:color w:val="000000"/>
-          <w:sz w:val="23"/>
-          <w:szCs w:val="23"/>
-        </w:rPr>
-        <w:t>…….</w:t>
-      </w:r>
-      <w:proofErr w:type="gramEnd"/>
-      <w:r>
-        <w:rPr>
-          <w:rFonts w:ascii="Garamond" w:eastAsia="Garamond" w:hAnsi="Garamond" w:cs="Garamond"/>
-          <w:color w:val="000000"/>
-          <w:sz w:val="23"/>
-          <w:szCs w:val="23"/>
-        </w:rPr>
-        <w:t xml:space="preserve">. </w:t>
+        <w:t xml:space="preserve">Se realizó visitas a la zona de estudio, con la finalidad de obtención de información de la población a través de encuestas o entrevistas estructuradas …….. </w:t>
       </w:r>
     </w:p>
     <w:p>
@@ -31785,27 +31487,7 @@
           <w:sz w:val="23"/>
           <w:szCs w:val="23"/>
         </w:rPr>
-        <w:t>La identificación de la zona de estudio, para la recolección de información o entrevista, se la hizo mediante …</w:t>
-      </w:r>
-      <w:proofErr w:type="gramStart"/>
-      <w:r>
-        <w:rPr>
-          <w:rFonts w:ascii="Garamond" w:eastAsia="Garamond" w:hAnsi="Garamond" w:cs="Garamond"/>
-          <w:color w:val="000000"/>
-          <w:sz w:val="23"/>
-          <w:szCs w:val="23"/>
-        </w:rPr>
-        <w:t>…….</w:t>
-      </w:r>
-      <w:proofErr w:type="gramEnd"/>
-      <w:r>
-        <w:rPr>
-          <w:rFonts w:ascii="Garamond" w:eastAsia="Garamond" w:hAnsi="Garamond" w:cs="Garamond"/>
-          <w:color w:val="000000"/>
-          <w:sz w:val="23"/>
-          <w:szCs w:val="23"/>
-        </w:rPr>
-        <w:t>.</w:t>
+        <w:t>La identificación de la zona de estudio, para la recolección de información o entrevista, se la hizo mediante ………..</w:t>
       </w:r>
     </w:p>
     <w:p>
@@ -32048,25 +31730,7 @@
           <w:sz w:val="23"/>
           <w:szCs w:val="23"/>
         </w:rPr>
-        <w:t>El archivo digital que contiene las encuestas llenadas sobre</w:t>
-      </w:r>
-      <w:proofErr w:type="gramStart"/>
-      <w:r>
-        <w:rPr>
-          <w:rFonts w:ascii="Garamond" w:eastAsia="Garamond" w:hAnsi="Garamond" w:cs="Garamond"/>
-          <w:sz w:val="23"/>
-          <w:szCs w:val="23"/>
-        </w:rPr>
-        <w:t>…….</w:t>
-      </w:r>
-      <w:proofErr w:type="gramEnd"/>
-      <w:r>
-        <w:rPr>
-          <w:rFonts w:ascii="Garamond" w:eastAsia="Garamond" w:hAnsi="Garamond" w:cs="Garamond"/>
-          <w:sz w:val="23"/>
-          <w:szCs w:val="23"/>
-        </w:rPr>
-        <w:t>, puede ser consultado en el CD adjunto al presente trabajo (Anexo 2).</w:t>
+        <w:t>El archivo digital que contiene las encuestas llenadas sobre……., puede ser consultado en el CD adjunto al presente trabajo (Anexo 2).</w:t>
       </w:r>
     </w:p>
     <w:p>
@@ -32114,27 +31778,7 @@
           <w:sz w:val="23"/>
           <w:szCs w:val="23"/>
         </w:rPr>
-        <w:t>La</w:t>
-      </w:r>
-      <w:proofErr w:type="gramStart"/>
-      <w:r>
-        <w:rPr>
-          <w:rFonts w:ascii="Garamond" w:eastAsia="Garamond" w:hAnsi="Garamond" w:cs="Garamond"/>
-          <w:color w:val="000000"/>
-          <w:sz w:val="23"/>
-          <w:szCs w:val="23"/>
-        </w:rPr>
-        <w:t xml:space="preserve"> ….</w:t>
-      </w:r>
-      <w:proofErr w:type="gramEnd"/>
-      <w:r>
-        <w:rPr>
-          <w:rFonts w:ascii="Garamond" w:eastAsia="Garamond" w:hAnsi="Garamond" w:cs="Garamond"/>
-          <w:color w:val="000000"/>
-          <w:sz w:val="23"/>
-          <w:szCs w:val="23"/>
-        </w:rPr>
-        <w:t>.</w:t>
+        <w:t>La …..</w:t>
       </w:r>
     </w:p>
     <w:p>
@@ -32772,27 +32416,7 @@
           <w:sz w:val="23"/>
           <w:szCs w:val="23"/>
         </w:rPr>
-        <w:t xml:space="preserve">Los resultados de ----otro autor, muestran ---------(ver figura 4.x); por </w:t>
-      </w:r>
-      <w:proofErr w:type="gramStart"/>
-      <w:r>
-        <w:rPr>
-          <w:rFonts w:ascii="Garamond" w:eastAsia="Garamond" w:hAnsi="Garamond" w:cs="Garamond"/>
-          <w:color w:val="000000"/>
-          <w:sz w:val="23"/>
-          <w:szCs w:val="23"/>
-        </w:rPr>
-        <w:t>ende</w:t>
-      </w:r>
-      <w:proofErr w:type="gramEnd"/>
-      <w:r>
-        <w:rPr>
-          <w:rFonts w:ascii="Garamond" w:eastAsia="Garamond" w:hAnsi="Garamond" w:cs="Garamond"/>
-          <w:color w:val="000000"/>
-          <w:sz w:val="23"/>
-          <w:szCs w:val="23"/>
-        </w:rPr>
-        <w:t xml:space="preserve"> a efectos de poder efectuar la comparación ______ resultado de ello se aprecia en la figura 4-11. </w:t>
+        <w:t xml:space="preserve">Los resultados de ----otro autor, muestran ---------(ver figura 4.x); por ende a efectos de poder efectuar la comparación ______ resultado de ello se aprecia en la figura 4-11. </w:t>
       </w:r>
     </w:p>
     <w:p>
@@ -32895,25 +32519,7 @@
           <w:szCs w:val="23"/>
         </w:rPr>
         <w:lastRenderedPageBreak/>
-        <w:t xml:space="preserve">El resultado de la otra investigación……. Comparando visualmente ambos ____ se observa que continúa mostrando los mismos resultados en……. Similitudes en…… </w:t>
-      </w:r>
-      <w:proofErr w:type="gramStart"/>
-      <w:r>
-        <w:rPr>
-          <w:rFonts w:ascii="Garamond" w:eastAsia="Garamond" w:hAnsi="Garamond" w:cs="Garamond"/>
-          <w:sz w:val="23"/>
-          <w:szCs w:val="23"/>
-        </w:rPr>
-        <w:t>diferencias  en</w:t>
-      </w:r>
-      <w:proofErr w:type="gramEnd"/>
-      <w:r>
-        <w:rPr>
-          <w:rFonts w:ascii="Garamond" w:eastAsia="Garamond" w:hAnsi="Garamond" w:cs="Garamond"/>
-          <w:sz w:val="23"/>
-          <w:szCs w:val="23"/>
-        </w:rPr>
-        <w:t>……..</w:t>
+        <w:t>El resultado de la otra investigación……. Comparando visualmente ambos ____ se observa que continúa mostrando los mismos resultados en……. Similitudes en…… diferencias  en……..</w:t>
       </w:r>
     </w:p>
     <w:p>
@@ -32932,43 +32538,7 @@
           <w:sz w:val="23"/>
           <w:szCs w:val="23"/>
         </w:rPr>
-        <w:t xml:space="preserve">Estas diferencias o igualdades, se debe a </w:t>
-      </w:r>
-      <w:proofErr w:type="gramStart"/>
-      <w:r>
-        <w:rPr>
-          <w:rFonts w:ascii="Garamond" w:eastAsia="Garamond" w:hAnsi="Garamond" w:cs="Garamond"/>
-          <w:sz w:val="23"/>
-          <w:szCs w:val="23"/>
-        </w:rPr>
-        <w:t>que  en</w:t>
-      </w:r>
-      <w:proofErr w:type="gramEnd"/>
-      <w:r>
-        <w:rPr>
-          <w:rFonts w:ascii="Garamond" w:eastAsia="Garamond" w:hAnsi="Garamond" w:cs="Garamond"/>
-          <w:sz w:val="23"/>
-          <w:szCs w:val="23"/>
-        </w:rPr>
-        <w:t xml:space="preserve"> el presente estudio …….. lo cual muestra que</w:t>
-      </w:r>
-      <w:proofErr w:type="gramStart"/>
-      <w:r>
-        <w:rPr>
-          <w:rFonts w:ascii="Garamond" w:eastAsia="Garamond" w:hAnsi="Garamond" w:cs="Garamond"/>
-          <w:sz w:val="23"/>
-          <w:szCs w:val="23"/>
-        </w:rPr>
-        <w:t>…….</w:t>
-      </w:r>
-      <w:proofErr w:type="gramEnd"/>
-      <w:r>
-        <w:rPr>
-          <w:rFonts w:ascii="Garamond" w:eastAsia="Garamond" w:hAnsi="Garamond" w:cs="Garamond"/>
-          <w:sz w:val="23"/>
-          <w:szCs w:val="23"/>
-        </w:rPr>
-        <w:t>., puede ser analizada en función a………..</w:t>
+        <w:t>Estas diferencias o igualdades, se debe a que  en el presente estudio …….. lo cual muestra que…….., puede ser analizada en función a………..</w:t>
       </w:r>
     </w:p>
     <w:p>
@@ -33200,27 +32770,7 @@
           <w:sz w:val="23"/>
           <w:szCs w:val="23"/>
         </w:rPr>
-        <w:t xml:space="preserve">Poner afirmaciones basadas o respaldadas/fundamentadas en el presente </w:t>
-      </w:r>
-      <w:proofErr w:type="gramStart"/>
-      <w:r>
-        <w:rPr>
-          <w:rFonts w:ascii="Garamond" w:eastAsia="Garamond" w:hAnsi="Garamond" w:cs="Garamond"/>
-          <w:color w:val="000000"/>
-          <w:sz w:val="23"/>
-          <w:szCs w:val="23"/>
-        </w:rPr>
-        <w:t>proyecto..</w:t>
-      </w:r>
-      <w:proofErr w:type="gramEnd"/>
-      <w:r>
-        <w:rPr>
-          <w:rFonts w:ascii="Garamond" w:eastAsia="Garamond" w:hAnsi="Garamond" w:cs="Garamond"/>
-          <w:color w:val="000000"/>
-          <w:sz w:val="23"/>
-          <w:szCs w:val="23"/>
-        </w:rPr>
-        <w:t xml:space="preserve"> </w:t>
+        <w:t xml:space="preserve">Poner afirmaciones basadas o respaldadas/fundamentadas en el presente proyecto.. </w:t>
       </w:r>
     </w:p>
     <w:p>
@@ -33364,27 +32914,7 @@
           <w:sz w:val="23"/>
           <w:szCs w:val="23"/>
         </w:rPr>
-        <w:t xml:space="preserve">Se recomienda </w:t>
-      </w:r>
-      <w:proofErr w:type="gramStart"/>
-      <w:r>
-        <w:rPr>
-          <w:rFonts w:ascii="Garamond" w:eastAsia="Garamond" w:hAnsi="Garamond" w:cs="Garamond"/>
-          <w:color w:val="000000"/>
-          <w:sz w:val="23"/>
-          <w:szCs w:val="23"/>
-        </w:rPr>
-        <w:t>…….</w:t>
-      </w:r>
-      <w:proofErr w:type="gramEnd"/>
-      <w:r>
-        <w:rPr>
-          <w:rFonts w:ascii="Garamond" w:eastAsia="Garamond" w:hAnsi="Garamond" w:cs="Garamond"/>
-          <w:color w:val="000000"/>
-          <w:sz w:val="23"/>
-          <w:szCs w:val="23"/>
-        </w:rPr>
-        <w:t>.</w:t>
+        <w:t>Se recomienda ……..</w:t>
       </w:r>
     </w:p>
     <w:p>
@@ -33412,27 +32942,7 @@
           <w:sz w:val="23"/>
           <w:szCs w:val="23"/>
         </w:rPr>
-        <w:t xml:space="preserve">Se debe tener presente que los resultados obtenidos son producto de </w:t>
-      </w:r>
-      <w:proofErr w:type="gramStart"/>
-      <w:r>
-        <w:rPr>
-          <w:rFonts w:ascii="Garamond" w:eastAsia="Garamond" w:hAnsi="Garamond" w:cs="Garamond"/>
-          <w:color w:val="000000"/>
-          <w:sz w:val="23"/>
-          <w:szCs w:val="23"/>
-        </w:rPr>
-        <w:t>…….</w:t>
-      </w:r>
-      <w:proofErr w:type="gramEnd"/>
-      <w:r>
-        <w:rPr>
-          <w:rFonts w:ascii="Garamond" w:eastAsia="Garamond" w:hAnsi="Garamond" w:cs="Garamond"/>
-          <w:color w:val="000000"/>
-          <w:sz w:val="23"/>
-          <w:szCs w:val="23"/>
-        </w:rPr>
-        <w:t>., que tienen involucradas hipótesis y condiciones iniciales particulares por lo tanto, estos resultados deben irse calibrando con el transcurso del tiempo.</w:t>
+        <w:t>Se debe tener presente que los resultados obtenidos son producto de …….., que tienen involucradas hipótesis y condiciones iniciales particulares por lo tanto, estos resultados deben irse calibrando con el transcurso del tiempo.</w:t>
       </w:r>
     </w:p>
     <w:p>
@@ -36549,7 +36059,7 @@
             </wp:anchor>
           </w:drawing>
         </mc:Choice>
-        <mc:Fallback xmlns:sl="http://schemas.openxmlformats.org/schemaLibrary/2006/main" xmlns:a="http://schemas.openxmlformats.org/drawingml/2006/main" xmlns:pic="http://schemas.openxmlformats.org/drawingml/2006/picture" xmlns:c="http://schemas.openxmlformats.org/drawingml/2006/chart" xmlns:lc="http://schemas.openxmlformats.org/drawingml/2006/lockedCanvas" xmlns:dgm="http://schemas.openxmlformats.org/drawingml/2006/diagram" xmlns="http://schemas.microsoft.com/office/tasks/2019/documenttasks" xmlns:cr="http://schemas.microsoft.com/office/comments/2020/reactions" xmlns:w16sdtfl="http://schemas.microsoft.com/office/word/2024/wordml/sdtformatlock" xmlns:w16du="http://schemas.microsoft.com/office/word/2023/wordml/word16du" xmlns:oel="http://schemas.microsoft.com/office/2019/extlst">
+        <mc:Fallback xmlns:oel="http://schemas.microsoft.com/office/2019/extlst" xmlns:w16du="http://schemas.microsoft.com/office/word/2023/wordml/word16du" xmlns:w16sdtfl="http://schemas.microsoft.com/office/word/2024/wordml/sdtformatlock" xmlns:cr="http://schemas.microsoft.com/office/comments/2020/reactions" xmlns="http://schemas.microsoft.com/office/tasks/2019/documenttasks" xmlns:dgm="http://schemas.openxmlformats.org/drawingml/2006/diagram" xmlns:lc="http://schemas.openxmlformats.org/drawingml/2006/lockedCanvas" xmlns:c="http://schemas.openxmlformats.org/drawingml/2006/chart" xmlns:pic="http://schemas.openxmlformats.org/drawingml/2006/picture" xmlns:a="http://schemas.openxmlformats.org/drawingml/2006/main" xmlns:sl="http://schemas.openxmlformats.org/schemaLibrary/2006/main">
           <w:drawing>
             <wp:anchor allowOverlap="1" behindDoc="0" distB="0" distT="0" distL="114300" distR="114300" hidden="0" layoutInCell="1" locked="0" relativeHeight="0" simplePos="0">
               <wp:simplePos x="0" y="0"/>
@@ -42979,6 +42489,7 @@
   <w:style w:type="character" w:default="1" w:styleId="Fuentedeprrafopredeter">
     <w:name w:val="Default Paragraph Font"/>
     <w:uiPriority w:val="1"/>
+    <w:semiHidden/>
     <w:unhideWhenUsed/>
   </w:style>
   <w:style w:type="table" w:default="1" w:styleId="Tablanormal">
@@ -43725,6 +43236,12 @@
 </file>
 
 <file path=customXml/item1.xml><?xml version="1.0" encoding="utf-8"?>
+<go:gDocsCustomXmlDataStorage xmlns:go="http://customooxmlschemas.google.com/" xmlns:r="http://schemas.openxmlformats.org/officeDocument/2006/relationships" uri="GoogleDocsCustomDataVersion2">
+  <go:docsCustomData xmlns:go="http://customooxmlschemas.google.com/" roundtripDataSignature="AMtx7mg2QkgiVwVI8acaHqa4n0Om8Es/Ig==">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</go:docsCustomData>
+</go:gDocsCustomXmlDataStorage>
+</file>
+
+<file path=customXml/item2.xml><?xml version="1.0" encoding="utf-8"?>
 <b:Sources xmlns:b="http://schemas.openxmlformats.org/officeDocument/2006/bibliography" xmlns="http://schemas.openxmlformats.org/officeDocument/2006/bibliography" SelectedStyle="\APASixthEditionOfficeOnline.xsl" StyleName="APA" Version="6">
   <b:Source>
     <b:Tag>Per24</b:Tag>
@@ -43764,25 +43281,19 @@
 </b:Sources>
 </file>
 
-<file path=customXml/item2.xml><?xml version="1.0" encoding="utf-8"?>
-<go:gDocsCustomXmlDataStorage xmlns:go="http://customooxmlschemas.google.com/" xmlns:r="http://schemas.openxmlformats.org/officeDocument/2006/relationships" uri="GoogleDocsCustomDataVersion2">
-  <go:docsCustomData xmlns:go="http://customooxmlschemas.google.com/" roundtripDataSignature="AMtx7mg2QkgiVwVI8acaHqa4n0Om8Es/Ig==">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</go:docsCustomData>
-</go:gDocsCustomXmlDataStorage>
-</file>
-
 <file path=customXml/itemProps1.xml><?xml version="1.0" encoding="utf-8"?>
-<ds:datastoreItem xmlns:ds="http://schemas.openxmlformats.org/officeDocument/2006/customXml" ds:itemID="{02CECDD1-6BED-4FBE-8EAC-5746B510D320}">
-  <ds:schemaRefs>
-    <ds:schemaRef ds:uri="http://schemas.openxmlformats.org/officeDocument/2006/bibliography"/>
-  </ds:schemaRefs>
-</ds:datastoreItem>
-</file>
-
-<file path=customXml/itemProps2.xml><?xml version="1.0" encoding="utf-8"?>
 <ds:datastoreItem xmlns:ds="http://schemas.openxmlformats.org/officeDocument/2006/customXml" ds:itemID="{11111111-1234-1234-1234-123412341234}">
   <ds:schemaRefs>
     <ds:schemaRef ds:uri="http://customooxmlschemas.google.com/"/>
     <ds:schemaRef ds:uri="http://schemas.openxmlformats.org/officeDocument/2006/relationships"/>
   </ds:schemaRefs>
 </ds:datastoreItem>
+</file>
+
+<file path=customXml/itemProps2.xml><?xml version="1.0" encoding="utf-8"?>
+<ds:datastoreItem xmlns:ds="http://schemas.openxmlformats.org/officeDocument/2006/customXml" ds:itemID="{02CECDD1-6BED-4FBE-8EAC-5746B510D320}">
+  <ds:schemaRefs>
+    <ds:schemaRef ds:uri="http://schemas.openxmlformats.org/officeDocument/2006/bibliography"/>
+  </ds:schemaRefs>
+</ds:datastoreItem>
 </file>
</xml_diff>